<commit_message>
Elements of collections are now inserted one by one.
</commit_message>
<xml_diff>
--- a/tests/org.obeonetwork.m2doc.tests/resources/query/bulletList/bulletList-expected-generation.docx
+++ b/tests/org.obeonetwork.m2doc.tests/resources/query/bulletList/bulletList-expected-generation.docx
@@ -35,161 +35,425 @@
         <w:rPr>
           <w:color w:themeColor="accent6" w:themeShade="BF" w:val="E36C0A"/>
         </w:rPr>
-        <w:t xml:space="preserve">[World, </w:t>
-        <w:br/>
-      </w:r>
-      <w:r>
-        <w:rPr>
-          <w:color w:themeColor="accent6" w:themeShade="BF" w:val="E36C0A"/>
-        </w:rPr>
-        <w:t xml:space="preserve">, MultiNamedElement, </w:t>
-        <w:br/>
-      </w:r>
-      <w:r>
-        <w:rPr>
-          <w:color w:themeColor="accent6" w:themeShade="BF" w:val="E36C0A"/>
-        </w:rPr>
-        <w:t xml:space="preserve">, NamedElement, </w:t>
-        <w:br/>
-      </w:r>
-      <w:r>
-        <w:rPr>
-          <w:color w:themeColor="accent6" w:themeShade="BF" w:val="E36C0A"/>
-        </w:rPr>
-        <w:t xml:space="preserve">, Producer, </w:t>
-        <w:br/>
-      </w:r>
-      <w:r>
-        <w:rPr>
-          <w:color w:themeColor="accent6" w:themeShade="BF" w:val="E36C0A"/>
-        </w:rPr>
-        <w:t xml:space="preserve">, Adress, </w:t>
-        <w:br/>
-      </w:r>
-      <w:r>
-        <w:rPr>
-          <w:color w:themeColor="accent6" w:themeShade="BF" w:val="E36C0A"/>
-        </w:rPr>
-        <w:t xml:space="preserve">, Company, </w:t>
-        <w:br/>
-      </w:r>
-      <w:r>
-        <w:rPr>
-          <w:color w:themeColor="accent6" w:themeShade="BF" w:val="E36C0A"/>
-        </w:rPr>
-        <w:t xml:space="preserve">, ProductionCompany, </w:t>
-        <w:br/>
-      </w:r>
-      <w:r>
-        <w:rPr>
-          <w:color w:themeColor="accent6" w:themeShade="BF" w:val="E36C0A"/>
-        </w:rPr>
-        <w:t xml:space="preserve">, Restaurant, </w:t>
-        <w:br/>
-      </w:r>
-      <w:r>
-        <w:rPr>
-          <w:color w:themeColor="accent6" w:themeShade="BF" w:val="E36C0A"/>
-        </w:rPr>
-        <w:t xml:space="preserve">, Chef, </w:t>
-        <w:br/>
-      </w:r>
-      <w:r>
-        <w:rPr>
-          <w:color w:themeColor="accent6" w:themeShade="BF" w:val="E36C0A"/>
-        </w:rPr>
-        <w:t xml:space="preserve">, Recipe, </w:t>
-        <w:br/>
-      </w:r>
-      <w:r>
-        <w:rPr>
-          <w:color w:themeColor="accent6" w:themeShade="BF" w:val="E36C0A"/>
-        </w:rPr>
-        <w:t xml:space="preserve">, Food, </w:t>
-        <w:br/>
-      </w:r>
-      <w:r>
-        <w:rPr>
-          <w:color w:themeColor="accent6" w:themeShade="BF" w:val="E36C0A"/>
-        </w:rPr>
-        <w:t xml:space="preserve">, Source, </w:t>
-        <w:br/>
-      </w:r>
-      <w:r>
-        <w:rPr>
-          <w:color w:themeColor="accent6" w:themeShade="BF" w:val="E36C0A"/>
-        </w:rPr>
-        <w:t xml:space="preserve">, Plant, </w:t>
-        <w:br/>
-      </w:r>
-      <w:r>
-        <w:rPr>
-          <w:color w:themeColor="accent6" w:themeShade="BF" w:val="E36C0A"/>
-        </w:rPr>
-        <w:t xml:space="preserve">, Animal, </w:t>
-        <w:br/>
-      </w:r>
-      <w:r>
-        <w:rPr>
-          <w:color w:themeColor="accent6" w:themeShade="BF" w:val="E36C0A"/>
-        </w:rPr>
-        <w:t xml:space="preserve">, Color, </w:t>
-        <w:br/>
-      </w:r>
-      <w:r>
-        <w:rPr>
-          <w:color w:themeColor="accent6" w:themeShade="BF" w:val="E36C0A"/>
-        </w:rPr>
-        <w:t xml:space="preserve">, Caliber, </w:t>
-        <w:br/>
-      </w:r>
-      <w:r>
-        <w:rPr>
-          <w:color w:themeColor="accent6" w:themeShade="BF" w:val="E36C0A"/>
-        </w:rPr>
-        <w:t xml:space="preserve">, Group, </w:t>
-        <w:br/>
-      </w:r>
-      <w:r>
-        <w:rPr>
-          <w:color w:themeColor="accent6" w:themeShade="BF" w:val="E36C0A"/>
-        </w:rPr>
-        <w:t xml:space="preserve">, Continent, </w:t>
-        <w:br/>
-      </w:r>
-      <w:r>
-        <w:rPr>
-          <w:color w:themeColor="accent6" w:themeShade="BF" w:val="E36C0A"/>
-        </w:rPr>
-        <w:t xml:space="preserve">, Kind, </w:t>
-        <w:br/>
-      </w:r>
-      <w:r>
-        <w:rPr>
-          <w:color w:themeColor="accent6" w:themeShade="BF" w:val="E36C0A"/>
-        </w:rPr>
-        <w:t xml:space="preserve">, Part, </w:t>
-        <w:br/>
-      </w:r>
-      <w:r>
-        <w:rPr>
-          <w:color w:themeColor="accent6" w:themeShade="BF" w:val="E36C0A"/>
-        </w:rPr>
-        <w:t xml:space="preserve">, CountryData, </w:t>
-        <w:br/>
-      </w:r>
-      <w:r>
-        <w:rPr>
-          <w:color w:themeColor="accent6" w:themeShade="BF" w:val="E36C0A"/>
-        </w:rPr>
-        <w:t xml:space="preserve">, SingleString, </w:t>
-        <w:br/>
-      </w:r>
-      <w:r>
-        <w:rPr>
-          <w:color w:themeColor="accent6" w:themeShade="BF" w:val="E36C0A"/>
-        </w:rPr>
-        <w:t>, EStringToRecipeMap]</w:t>
+        <w:t>World</w:t>
+      </w:r>
+      <w:r>
+        <w:rPr>
+          <w:color w:themeColor="accent6" w:themeShade="BF" w:val="E36C0A"/>
+        </w:rPr>
+        <w:t/>
+        <w:br/>
+      </w:r>
+      <w:r>
+        <w:rPr>
+          <w:color w:themeColor="accent6" w:themeShade="BF" w:val="E36C0A"/>
+        </w:rPr>
+        <w:t/>
+      </w:r>
+      <w:r>
+        <w:rPr>
+          <w:color w:themeColor="accent6" w:themeShade="BF" w:val="E36C0A"/>
+        </w:rPr>
+        <w:t>MultiNamedElement</w:t>
+      </w:r>
+      <w:r>
+        <w:rPr>
+          <w:color w:themeColor="accent6" w:themeShade="BF" w:val="E36C0A"/>
+        </w:rPr>
+        <w:t/>
+        <w:br/>
+      </w:r>
+      <w:r>
+        <w:rPr>
+          <w:color w:themeColor="accent6" w:themeShade="BF" w:val="E36C0A"/>
+        </w:rPr>
+        <w:t/>
+      </w:r>
+      <w:r>
+        <w:rPr>
+          <w:color w:themeColor="accent6" w:themeShade="BF" w:val="E36C0A"/>
+        </w:rPr>
+        <w:t>NamedElement</w:t>
+      </w:r>
+      <w:r>
+        <w:rPr>
+          <w:color w:themeColor="accent6" w:themeShade="BF" w:val="E36C0A"/>
+        </w:rPr>
+        <w:t/>
+        <w:br/>
+      </w:r>
+      <w:r>
+        <w:rPr>
+          <w:color w:themeColor="accent6" w:themeShade="BF" w:val="E36C0A"/>
+        </w:rPr>
+        <w:t/>
+      </w:r>
+      <w:r>
+        <w:rPr>
+          <w:color w:themeColor="accent6" w:themeShade="BF" w:val="E36C0A"/>
+        </w:rPr>
+        <w:t>Producer</w:t>
+      </w:r>
+      <w:r>
+        <w:rPr>
+          <w:color w:themeColor="accent6" w:themeShade="BF" w:val="E36C0A"/>
+        </w:rPr>
+        <w:t/>
+        <w:br/>
+      </w:r>
+      <w:r>
+        <w:rPr>
+          <w:color w:themeColor="accent6" w:themeShade="BF" w:val="E36C0A"/>
+        </w:rPr>
+        <w:t/>
+      </w:r>
+      <w:r>
+        <w:rPr>
+          <w:color w:themeColor="accent6" w:themeShade="BF" w:val="E36C0A"/>
+        </w:rPr>
+        <w:t>Adress</w:t>
+      </w:r>
+      <w:r>
+        <w:rPr>
+          <w:color w:themeColor="accent6" w:themeShade="BF" w:val="E36C0A"/>
+        </w:rPr>
+        <w:t/>
+        <w:br/>
+      </w:r>
+      <w:r>
+        <w:rPr>
+          <w:color w:themeColor="accent6" w:themeShade="BF" w:val="E36C0A"/>
+        </w:rPr>
+        <w:t/>
+      </w:r>
+      <w:r>
+        <w:rPr>
+          <w:color w:themeColor="accent6" w:themeShade="BF" w:val="E36C0A"/>
+        </w:rPr>
+        <w:t>Company</w:t>
+      </w:r>
+      <w:r>
+        <w:rPr>
+          <w:color w:themeColor="accent6" w:themeShade="BF" w:val="E36C0A"/>
+        </w:rPr>
+        <w:t/>
+        <w:br/>
+      </w:r>
+      <w:r>
+        <w:rPr>
+          <w:color w:themeColor="accent6" w:themeShade="BF" w:val="E36C0A"/>
+        </w:rPr>
+        <w:t/>
+      </w:r>
+      <w:r>
+        <w:rPr>
+          <w:color w:themeColor="accent6" w:themeShade="BF" w:val="E36C0A"/>
+        </w:rPr>
+        <w:t>ProductionCompany</w:t>
+      </w:r>
+      <w:r>
+        <w:rPr>
+          <w:color w:themeColor="accent6" w:themeShade="BF" w:val="E36C0A"/>
+        </w:rPr>
+        <w:t/>
+        <w:br/>
+      </w:r>
+      <w:r>
+        <w:rPr>
+          <w:color w:themeColor="accent6" w:themeShade="BF" w:val="E36C0A"/>
+        </w:rPr>
+        <w:t/>
+      </w:r>
+      <w:r>
+        <w:rPr>
+          <w:color w:themeColor="accent6" w:themeShade="BF" w:val="E36C0A"/>
+        </w:rPr>
+        <w:t>Restaurant</w:t>
+      </w:r>
+      <w:r>
+        <w:rPr>
+          <w:color w:themeColor="accent6" w:themeShade="BF" w:val="E36C0A"/>
+        </w:rPr>
+        <w:t/>
+        <w:br/>
+      </w:r>
+      <w:r>
+        <w:rPr>
+          <w:color w:themeColor="accent6" w:themeShade="BF" w:val="E36C0A"/>
+        </w:rPr>
+        <w:t/>
+      </w:r>
+      <w:r>
+        <w:rPr>
+          <w:color w:themeColor="accent6" w:themeShade="BF" w:val="E36C0A"/>
+        </w:rPr>
+        <w:t>Chef</w:t>
+      </w:r>
+      <w:r>
+        <w:rPr>
+          <w:color w:themeColor="accent6" w:themeShade="BF" w:val="E36C0A"/>
+        </w:rPr>
+        <w:t/>
+        <w:br/>
+      </w:r>
+      <w:r>
+        <w:rPr>
+          <w:color w:themeColor="accent6" w:themeShade="BF" w:val="E36C0A"/>
+        </w:rPr>
+        <w:t/>
+      </w:r>
+      <w:r>
+        <w:rPr>
+          <w:color w:themeColor="accent6" w:themeShade="BF" w:val="E36C0A"/>
+        </w:rPr>
+        <w:t>Recipe</w:t>
+      </w:r>
+      <w:r>
+        <w:rPr>
+          <w:color w:themeColor="accent6" w:themeShade="BF" w:val="E36C0A"/>
+        </w:rPr>
+        <w:t/>
+        <w:br/>
+      </w:r>
+      <w:r>
+        <w:rPr>
+          <w:color w:themeColor="accent6" w:themeShade="BF" w:val="E36C0A"/>
+        </w:rPr>
+        <w:t/>
+      </w:r>
+      <w:r>
+        <w:rPr>
+          <w:color w:themeColor="accent6" w:themeShade="BF" w:val="E36C0A"/>
+        </w:rPr>
+        <w:t>Food</w:t>
+      </w:r>
+      <w:r>
+        <w:rPr>
+          <w:color w:themeColor="accent6" w:themeShade="BF" w:val="E36C0A"/>
+        </w:rPr>
+        <w:t/>
+        <w:br/>
+      </w:r>
+      <w:r>
+        <w:rPr>
+          <w:color w:themeColor="accent6" w:themeShade="BF" w:val="E36C0A"/>
+        </w:rPr>
+        <w:t/>
+      </w:r>
+      <w:r>
+        <w:rPr>
+          <w:color w:themeColor="accent6" w:themeShade="BF" w:val="E36C0A"/>
+        </w:rPr>
+        <w:t>Source</w:t>
+      </w:r>
+      <w:r>
+        <w:rPr>
+          <w:color w:themeColor="accent6" w:themeShade="BF" w:val="E36C0A"/>
+        </w:rPr>
+        <w:t/>
+        <w:br/>
+      </w:r>
+      <w:r>
+        <w:rPr>
+          <w:color w:themeColor="accent6" w:themeShade="BF" w:val="E36C0A"/>
+        </w:rPr>
+        <w:t/>
+      </w:r>
+      <w:r>
+        <w:rPr>
+          <w:color w:themeColor="accent6" w:themeShade="BF" w:val="E36C0A"/>
+        </w:rPr>
+        <w:t>Plant</w:t>
+      </w:r>
+      <w:r>
+        <w:rPr>
+          <w:color w:themeColor="accent6" w:themeShade="BF" w:val="E36C0A"/>
+        </w:rPr>
+        <w:t/>
+        <w:br/>
+      </w:r>
+      <w:r>
+        <w:rPr>
+          <w:color w:themeColor="accent6" w:themeShade="BF" w:val="E36C0A"/>
+        </w:rPr>
+        <w:t/>
+      </w:r>
+      <w:r>
+        <w:rPr>
+          <w:color w:themeColor="accent6" w:themeShade="BF" w:val="E36C0A"/>
+        </w:rPr>
+        <w:t>Animal</w:t>
+      </w:r>
+      <w:r>
+        <w:rPr>
+          <w:color w:themeColor="accent6" w:themeShade="BF" w:val="E36C0A"/>
+        </w:rPr>
+        <w:t/>
+        <w:br/>
+      </w:r>
+      <w:r>
+        <w:rPr>
+          <w:color w:themeColor="accent6" w:themeShade="BF" w:val="E36C0A"/>
+        </w:rPr>
+        <w:t/>
+      </w:r>
+      <w:r>
+        <w:rPr>
+          <w:color w:themeColor="accent6" w:themeShade="BF" w:val="E36C0A"/>
+        </w:rPr>
+        <w:t>Color</w:t>
+      </w:r>
+      <w:r>
+        <w:rPr>
+          <w:color w:themeColor="accent6" w:themeShade="BF" w:val="E36C0A"/>
+        </w:rPr>
+        <w:t/>
+        <w:br/>
+      </w:r>
+      <w:r>
+        <w:rPr>
+          <w:color w:themeColor="accent6" w:themeShade="BF" w:val="E36C0A"/>
+        </w:rPr>
+        <w:t/>
+      </w:r>
+      <w:r>
+        <w:rPr>
+          <w:color w:themeColor="accent6" w:themeShade="BF" w:val="E36C0A"/>
+        </w:rPr>
+        <w:t>Caliber</w:t>
+      </w:r>
+      <w:r>
+        <w:rPr>
+          <w:color w:themeColor="accent6" w:themeShade="BF" w:val="E36C0A"/>
+        </w:rPr>
+        <w:t/>
+        <w:br/>
+      </w:r>
+      <w:r>
+        <w:rPr>
+          <w:color w:themeColor="accent6" w:themeShade="BF" w:val="E36C0A"/>
+        </w:rPr>
+        <w:t/>
+      </w:r>
+      <w:r>
+        <w:rPr>
+          <w:color w:themeColor="accent6" w:themeShade="BF" w:val="E36C0A"/>
+        </w:rPr>
+        <w:t>Group</w:t>
+      </w:r>
+      <w:r>
+        <w:rPr>
+          <w:color w:themeColor="accent6" w:themeShade="BF" w:val="E36C0A"/>
+        </w:rPr>
+        <w:t/>
+        <w:br/>
+      </w:r>
+      <w:r>
+        <w:rPr>
+          <w:color w:themeColor="accent6" w:themeShade="BF" w:val="E36C0A"/>
+        </w:rPr>
+        <w:t/>
+      </w:r>
+      <w:r>
+        <w:rPr>
+          <w:color w:themeColor="accent6" w:themeShade="BF" w:val="E36C0A"/>
+        </w:rPr>
+        <w:t>Continent</w:t>
+      </w:r>
+      <w:r>
+        <w:rPr>
+          <w:color w:themeColor="accent6" w:themeShade="BF" w:val="E36C0A"/>
+        </w:rPr>
+        <w:t/>
+        <w:br/>
+      </w:r>
+      <w:r>
+        <w:rPr>
+          <w:color w:themeColor="accent6" w:themeShade="BF" w:val="E36C0A"/>
+        </w:rPr>
+        <w:t/>
+      </w:r>
+      <w:r>
+        <w:rPr>
+          <w:color w:themeColor="accent6" w:themeShade="BF" w:val="E36C0A"/>
+        </w:rPr>
+        <w:t>Kind</w:t>
+      </w:r>
+      <w:r>
+        <w:rPr>
+          <w:color w:themeColor="accent6" w:themeShade="BF" w:val="E36C0A"/>
+        </w:rPr>
+        <w:t/>
+        <w:br/>
+      </w:r>
+      <w:r>
+        <w:rPr>
+          <w:color w:themeColor="accent6" w:themeShade="BF" w:val="E36C0A"/>
+        </w:rPr>
+        <w:t/>
+      </w:r>
+      <w:r>
+        <w:rPr>
+          <w:color w:themeColor="accent6" w:themeShade="BF" w:val="E36C0A"/>
+        </w:rPr>
+        <w:t>Part</w:t>
+      </w:r>
+      <w:r>
+        <w:rPr>
+          <w:color w:themeColor="accent6" w:themeShade="BF" w:val="E36C0A"/>
+        </w:rPr>
+        <w:t/>
+        <w:br/>
+      </w:r>
+      <w:r>
+        <w:rPr>
+          <w:color w:themeColor="accent6" w:themeShade="BF" w:val="E36C0A"/>
+        </w:rPr>
+        <w:t/>
+      </w:r>
+      <w:r>
+        <w:rPr>
+          <w:color w:themeColor="accent6" w:themeShade="BF" w:val="E36C0A"/>
+        </w:rPr>
+        <w:t>CountryData</w:t>
+      </w:r>
+      <w:r>
+        <w:rPr>
+          <w:color w:themeColor="accent6" w:themeShade="BF" w:val="E36C0A"/>
+        </w:rPr>
+        <w:t/>
+        <w:br/>
+      </w:r>
+      <w:r>
+        <w:rPr>
+          <w:color w:themeColor="accent6" w:themeShade="BF" w:val="E36C0A"/>
+        </w:rPr>
+        <w:t/>
+      </w:r>
+      <w:r>
+        <w:rPr>
+          <w:color w:themeColor="accent6" w:themeShade="BF" w:val="E36C0A"/>
+        </w:rPr>
+        <w:t>SingleString</w:t>
+      </w:r>
+      <w:r>
+        <w:rPr>
+          <w:color w:themeColor="accent6" w:themeShade="BF" w:val="E36C0A"/>
+        </w:rPr>
+        <w:t/>
+        <w:br/>
+      </w:r>
+      <w:r>
+        <w:rPr>
+          <w:color w:themeColor="accent6" w:themeShade="BF" w:val="E36C0A"/>
+        </w:rPr>
+        <w:t/>
+      </w:r>
+      <w:r>
+        <w:rPr>
+          <w:color w:themeColor="accent6" w:themeShade="BF" w:val="E36C0A"/>
+        </w:rPr>
+        <w:t>EStringToRecipeMap</w:t>
       </w:r>
     </w:p>
     <w:p>

</xml_diff>